<commit_message>
fix parameters for distances
</commit_message>
<xml_diff>
--- a/solution.docx
+++ b/solution.docx
@@ -3106,7 +3106,21 @@
             <w:rFonts w:ascii="Cambria Math" w:hAnsi="Cambria Math"/>
             <w:lang w:val="en-US"/>
           </w:rPr>
-          <m:t>∈{50, 100, 500, 1000}</m:t>
+          <m:t xml:space="preserve">∈{50, 100, </m:t>
+        </m:r>
+        <m:r>
+          <w:rPr>
+            <w:rFonts w:ascii="Cambria Math" w:hAnsi="Cambria Math"/>
+            <w:lang w:val="en-US"/>
+          </w:rPr>
+          <m:t xml:space="preserve"> 250, </m:t>
+        </m:r>
+        <m:r>
+          <w:rPr>
+            <w:rFonts w:ascii="Cambria Math" w:hAnsi="Cambria Math"/>
+            <w:lang w:val="en-US"/>
+          </w:rPr>
+          <m:t>500, 1000}</m:t>
         </m:r>
       </m:oMath>
       <w:r>
@@ -5759,6 +5773,7 @@
     <w:p>
       <w:pPr>
         <w:rPr>
+          <w:u w:val="single"/>
           <w:lang w:val="en-US"/>
         </w:rPr>
       </w:pPr>
@@ -5768,6 +5783,19 @@
           <w:lang w:val="en-US"/>
         </w:rPr>
         <w:t>Analysis of the differences between the distance measures:</w:t>
+      </w:r>
+    </w:p>
+    <w:p>
+      <w:pPr>
+        <w:rPr>
+          <w:lang w:val="en-US"/>
+        </w:rPr>
+      </w:pPr>
+      <w:r>
+        <w:rPr>
+          <w:lang w:val="en-US"/>
+        </w:rPr>
+        <w:t>According to the experiments ran on the different scenes we generated:</w:t>
       </w:r>
     </w:p>
     <w:p>

</xml_diff>